<commit_message>
New content added, background and my recent graduation from UCM
</commit_message>
<xml_diff>
--- a/excontent/CCresJ2018.docx
+++ b/excontent/CCresJ2018.docx
@@ -120,6 +120,30 @@
     </w:p>
     <w:p>
       <w:pPr>
+        <w:spacing w:after="240" w:line="240" w:lineRule="auto"/>
+        <w:jc w:val="center"/>
+        <w:outlineLvl w:val="0"/>
+        <w:rPr>
+          <w:rStyle w:val="Hyperlink"/>
+          <w:rFonts w:eastAsia="Times New Roman" w:cstheme="minorHAnsi"/>
+          <w:bCs/>
+          <w:sz w:val="24"/>
+          <w:szCs w:val="24"/>
+        </w:rPr>
+      </w:pPr>
+      <w:r>
+        <w:rPr>
+          <w:rStyle w:val="Hyperlink"/>
+          <w:rFonts w:eastAsia="Times New Roman" w:cstheme="minorHAnsi"/>
+          <w:bCs/>
+          <w:sz w:val="24"/>
+          <w:szCs w:val="24"/>
+        </w:rPr>
+        <w:t>https://github.com/MrChido</w:t>
+      </w:r>
+    </w:p>
+    <w:p>
+      <w:pPr>
         <w:spacing w:after="120" w:line="240" w:lineRule="auto"/>
         <w:ind w:left="-15" w:hanging="14"/>
         <w:rPr>
@@ -175,43 +199,7 @@
           <w:kern w:val="36"/>
           <w:sz w:val="24"/>
         </w:rPr>
-        <w:t>Proficient in computers and computer applications, I am an adaptable, trainable, team player</w:t>
-      </w:r>
-      <w:r>
-        <w:rPr>
-          <w:rFonts w:eastAsia="Times New Roman" w:cstheme="minorHAnsi"/>
-          <w:color w:val="000000"/>
-          <w:kern w:val="36"/>
-          <w:sz w:val="24"/>
-        </w:rPr>
-        <w:t xml:space="preserve"> </w:t>
-      </w:r>
-      <w:r>
-        <w:rPr>
-          <w:rFonts w:eastAsia="Times New Roman" w:cstheme="minorHAnsi"/>
-          <w:color w:val="000000"/>
-          <w:kern w:val="36"/>
-          <w:sz w:val="24"/>
-        </w:rPr>
-        <w:t>who can also lead group projects. I have strong</w:t>
-      </w:r>
-      <w:r>
-        <w:rPr>
-          <w:rFonts w:eastAsia="Times New Roman" w:cstheme="minorHAnsi"/>
-          <w:color w:val="000000"/>
-          <w:kern w:val="36"/>
-          <w:sz w:val="24"/>
-        </w:rPr>
-        <w:t xml:space="preserve"> </w:t>
-      </w:r>
-      <w:r>
-        <w:rPr>
-          <w:rFonts w:eastAsia="Times New Roman" w:cstheme="minorHAnsi"/>
-          <w:color w:val="000000"/>
-          <w:kern w:val="36"/>
-          <w:sz w:val="24"/>
-        </w:rPr>
-        <w:t>attention to detail and I take my time to get things done right the first time, every time. I am looking for an opportunity to use my passion for technology to help my company be successful.</w:t>
+        <w:t>Proficient in computers and computer applications, I am an adaptable, trainable, team player who can also lead group projects. I have strong attention to detail and I take my time to get things done right the first time, every time. I am looking for an opportunity to use my passion for technology to help my company be successful.</w:t>
       </w:r>
     </w:p>
     <w:p>
@@ -255,7 +243,7 @@
           <w:kern w:val="36"/>
           <w:szCs w:val="22"/>
         </w:rPr>
-        <w:t>HTML, CSS, JavaScript, React Native, Object-oriented Programming, Node.js, NPM, Command Line, Git, Microsoft Office</w:t>
+        <w:t>HTML, CSS, JavaScript, React Native, Object-oriented Programming, NPM, Command Line, Git, Microsoft Office</w:t>
       </w:r>
       <w:r>
         <w:rPr>
@@ -609,6 +597,30 @@
     </w:p>
     <w:p>
       <w:pPr>
+        <w:spacing w:after="60" w:line="240" w:lineRule="auto"/>
+        <w:ind w:left="-15" w:hanging="14"/>
+        <w:rPr>
+          <w:rFonts w:ascii="Times New Roman" w:eastAsia="Times New Roman" w:hAnsi="Times New Roman" w:cs="Times New Roman"/>
+          <w:sz w:val="28"/>
+          <w:szCs w:val="24"/>
+        </w:rPr>
+      </w:pPr>
+      <w:bookmarkStart w:id="1" w:name="_GoBack"/>
+      <w:bookmarkEnd w:id="1"/>
+      <w:r>
+        <w:rPr>
+          <w:rFonts w:ascii="Calibri" w:eastAsia="Times New Roman" w:hAnsi="Calibri" w:cs="Calibri"/>
+          <w:b/>
+          <w:bCs/>
+          <w:color w:val="000000"/>
+          <w:sz w:val="28"/>
+          <w:szCs w:val="24"/>
+        </w:rPr>
+        <w:t>RECENT WORK HISTORY</w:t>
+      </w:r>
+    </w:p>
+    <w:p>
+      <w:pPr>
         <w:pStyle w:val="NormalWeb"/>
         <w:spacing w:before="0" w:beforeAutospacing="0" w:after="0" w:afterAutospacing="0"/>
         <w:ind w:right="302"/>
@@ -629,7 +641,7 @@
           <w:kern w:val="36"/>
           <w:szCs w:val="22"/>
         </w:rPr>
-        <w:t xml:space="preserve">Metropolitan Community </w:t>
+        <w:t xml:space="preserve">Express </w:t>
       </w:r>
       <w:proofErr w:type="gramStart"/>
       <w:r>
@@ -641,11 +653,12 @@
           <w:kern w:val="36"/>
           <w:szCs w:val="22"/>
         </w:rPr>
-        <w:t>College</w:t>
-      </w:r>
-      <w:r>
-        <w:rPr>
-          <w:rFonts w:ascii="Calibri" w:hAnsi="Calibri" w:cs="Calibri"/>
+        <w:t>Professionals</w:t>
+      </w:r>
+      <w:r>
+        <w:rPr>
+          <w:rFonts w:ascii="Calibri" w:hAnsi="Calibri" w:cs="Calibri"/>
+          <w:b/>
           <w:i/>
           <w:color w:val="000000"/>
           <w:kern w:val="36"/>
@@ -661,7 +674,7 @@
           <w:kern w:val="36"/>
           <w:szCs w:val="22"/>
         </w:rPr>
-        <w:t>Kansas</w:t>
+        <w:t>Valet</w:t>
       </w:r>
       <w:proofErr w:type="gramEnd"/>
       <w:r>
@@ -672,110 +685,113 @@
           <w:kern w:val="36"/>
           <w:szCs w:val="22"/>
         </w:rPr>
-        <w:t xml:space="preserve"> City</w:t>
-      </w:r>
-      <w:r>
-        <w:rPr>
-          <w:rFonts w:ascii="Calibri" w:hAnsi="Calibri" w:cs="Calibri"/>
-          <w:i/>
-          <w:color w:val="000000"/>
-          <w:kern w:val="36"/>
-          <w:szCs w:val="22"/>
-        </w:rPr>
-        <w:t xml:space="preserve">, MO, </w:t>
-      </w:r>
-      <w:r>
-        <w:rPr>
-          <w:rFonts w:ascii="Calibri" w:hAnsi="Calibri" w:cs="Calibri"/>
-          <w:i/>
-          <w:color w:val="000000"/>
-          <w:kern w:val="36"/>
-          <w:szCs w:val="22"/>
-        </w:rPr>
-        <w:t>200</w:t>
-      </w:r>
-      <w:r>
-        <w:rPr>
-          <w:rFonts w:ascii="Calibri" w:hAnsi="Calibri" w:cs="Calibri"/>
-          <w:i/>
-          <w:color w:val="000000"/>
-          <w:kern w:val="36"/>
-          <w:szCs w:val="22"/>
-        </w:rPr>
-        <w:t>5 - 2007</w:t>
-      </w:r>
-    </w:p>
-    <w:p>
-      <w:pPr>
-        <w:pStyle w:val="NormalWeb"/>
-        <w:spacing w:before="0" w:beforeAutospacing="0" w:after="120" w:afterAutospacing="0"/>
-        <w:ind w:right="302"/>
-        <w:rPr>
-          <w:rFonts w:ascii="Calibri" w:hAnsi="Calibri" w:cs="Calibri"/>
-          <w:color w:val="000000"/>
-          <w:kern w:val="36"/>
-          <w:szCs w:val="22"/>
-        </w:rPr>
-      </w:pPr>
-      <w:r>
-        <w:rPr>
-          <w:rFonts w:ascii="Calibri" w:hAnsi="Calibri" w:cs="Calibri"/>
-          <w:color w:val="000000"/>
-          <w:kern w:val="36"/>
-          <w:szCs w:val="22"/>
-        </w:rPr>
-        <w:t xml:space="preserve">Completed credits towards </w:t>
-      </w:r>
-      <w:r>
-        <w:rPr>
-          <w:rFonts w:ascii="Calibri" w:hAnsi="Calibri" w:cs="Calibri"/>
-          <w:color w:val="000000"/>
-          <w:kern w:val="36"/>
-          <w:szCs w:val="22"/>
-        </w:rPr>
-        <w:t xml:space="preserve">an </w:t>
-      </w:r>
-      <w:proofErr w:type="gramStart"/>
-      <w:r>
-        <w:rPr>
-          <w:rFonts w:ascii="Calibri" w:hAnsi="Calibri" w:cs="Calibri"/>
-          <w:color w:val="000000"/>
-          <w:kern w:val="36"/>
-          <w:szCs w:val="22"/>
-        </w:rPr>
-        <w:t>associate’s</w:t>
-      </w:r>
-      <w:proofErr w:type="gramEnd"/>
-      <w:r>
-        <w:rPr>
-          <w:rFonts w:ascii="Calibri" w:hAnsi="Calibri" w:cs="Calibri"/>
-          <w:color w:val="000000"/>
-          <w:kern w:val="36"/>
-          <w:szCs w:val="22"/>
-        </w:rPr>
-        <w:t xml:space="preserve"> degree</w:t>
-      </w:r>
-    </w:p>
-    <w:p>
-      <w:pPr>
-        <w:spacing w:after="60" w:line="240" w:lineRule="auto"/>
-        <w:ind w:left="-15" w:hanging="14"/>
-        <w:rPr>
-          <w:rFonts w:ascii="Times New Roman" w:eastAsia="Times New Roman" w:hAnsi="Times New Roman" w:cs="Times New Roman"/>
-          <w:sz w:val="28"/>
-          <w:szCs w:val="24"/>
-        </w:rPr>
-      </w:pPr>
-      <w:r>
-        <w:rPr>
-          <w:rFonts w:ascii="Calibri" w:eastAsia="Times New Roman" w:hAnsi="Calibri" w:cs="Calibri"/>
-          <w:b/>
-          <w:bCs/>
-          <w:color w:val="000000"/>
-          <w:sz w:val="28"/>
-          <w:szCs w:val="24"/>
-        </w:rPr>
-        <w:t>RECENT WORK HISTORY</w:t>
+        <w:t xml:space="preserve">, </w:t>
+      </w:r>
+      <w:r>
+        <w:rPr>
+          <w:rFonts w:ascii="Calibri" w:hAnsi="Calibri" w:cs="Calibri"/>
+          <w:i/>
+          <w:color w:val="000000"/>
+          <w:kern w:val="36"/>
+          <w:szCs w:val="22"/>
+        </w:rPr>
+        <w:t xml:space="preserve">Kansas City International Airport, </w:t>
+      </w:r>
+      <w:r>
+        <w:rPr>
+          <w:rFonts w:ascii="Calibri" w:hAnsi="Calibri" w:cs="Calibri"/>
+          <w:i/>
+          <w:color w:val="000000"/>
+          <w:kern w:val="36"/>
+          <w:szCs w:val="22"/>
+        </w:rPr>
+        <w:t>April 2018</w:t>
+      </w:r>
+      <w:r>
+        <w:rPr>
+          <w:rFonts w:ascii="Calibri" w:hAnsi="Calibri" w:cs="Calibri"/>
+          <w:i/>
+          <w:color w:val="000000"/>
+          <w:kern w:val="36"/>
+          <w:szCs w:val="22"/>
+        </w:rPr>
+        <w:t xml:space="preserve"> – </w:t>
+      </w:r>
+      <w:r>
+        <w:rPr>
+          <w:rFonts w:ascii="Calibri" w:hAnsi="Calibri" w:cs="Calibri"/>
+          <w:i/>
+          <w:color w:val="000000"/>
+          <w:kern w:val="36"/>
+          <w:szCs w:val="22"/>
+        </w:rPr>
+        <w:t>Present</w:t>
+      </w:r>
+    </w:p>
+    <w:p>
+      <w:pPr>
+        <w:spacing w:after="120" w:line="240" w:lineRule="auto"/>
+        <w:rPr>
+          <w:rFonts w:ascii="Calibri" w:eastAsia="Times New Roman" w:hAnsi="Calibri" w:cs="Calibri"/>
+          <w:color w:val="000000"/>
+          <w:sz w:val="24"/>
+        </w:rPr>
+      </w:pPr>
+      <w:r>
+        <w:rPr>
+          <w:rFonts w:ascii="Calibri" w:eastAsia="Times New Roman" w:hAnsi="Calibri" w:cs="Calibri"/>
+          <w:color w:val="000000"/>
+          <w:sz w:val="24"/>
+        </w:rPr>
+        <w:t>Drive customer vehicle</w:t>
+      </w:r>
+      <w:r>
+        <w:rPr>
+          <w:rFonts w:ascii="Calibri" w:eastAsia="Times New Roman" w:hAnsi="Calibri" w:cs="Calibri"/>
+          <w:color w:val="000000"/>
+          <w:sz w:val="24"/>
+        </w:rPr>
+        <w:t>s</w:t>
+      </w:r>
+      <w:r>
+        <w:rPr>
+          <w:rFonts w:ascii="Calibri" w:eastAsia="Times New Roman" w:hAnsi="Calibri" w:cs="Calibri"/>
+          <w:color w:val="000000"/>
+          <w:sz w:val="24"/>
+        </w:rPr>
+        <w:t xml:space="preserve"> </w:t>
+      </w:r>
+      <w:r>
+        <w:rPr>
+          <w:rFonts w:ascii="Calibri" w:eastAsia="Times New Roman" w:hAnsi="Calibri" w:cs="Calibri"/>
+          <w:color w:val="000000"/>
+          <w:sz w:val="24"/>
+        </w:rPr>
+        <w:t>between</w:t>
+      </w:r>
+      <w:r>
+        <w:rPr>
+          <w:rFonts w:ascii="Calibri" w:eastAsia="Times New Roman" w:hAnsi="Calibri" w:cs="Calibri"/>
+          <w:color w:val="000000"/>
+          <w:sz w:val="24"/>
+        </w:rPr>
+        <w:t xml:space="preserve"> storage area</w:t>
+      </w:r>
+      <w:r>
+        <w:rPr>
+          <w:rFonts w:ascii="Calibri" w:eastAsia="Times New Roman" w:hAnsi="Calibri" w:cs="Calibri"/>
+          <w:color w:val="000000"/>
+          <w:sz w:val="24"/>
+        </w:rPr>
+        <w:t>s</w:t>
+      </w:r>
+      <w:r>
+        <w:rPr>
+          <w:rFonts w:ascii="Calibri" w:eastAsia="Times New Roman" w:hAnsi="Calibri" w:cs="Calibri"/>
+          <w:color w:val="000000"/>
+          <w:sz w:val="24"/>
+        </w:rPr>
+        <w:t xml:space="preserve"> with care and customer service approach</w:t>
       </w:r>
     </w:p>
     <w:p>
@@ -791,6 +807,7 @@
           <w:szCs w:val="22"/>
         </w:rPr>
       </w:pPr>
+      <w:proofErr w:type="gramStart"/>
       <w:r>
         <w:rPr>
           <w:rFonts w:ascii="Calibri" w:hAnsi="Calibri" w:cs="Calibri"/>
@@ -800,9 +817,8 @@
           <w:kern w:val="36"/>
           <w:szCs w:val="22"/>
         </w:rPr>
-        <w:t xml:space="preserve">Express </w:t>
-      </w:r>
-      <w:proofErr w:type="gramStart"/>
+        <w:t>Staffmark</w:t>
+      </w:r>
       <w:r>
         <w:rPr>
           <w:rFonts w:ascii="Calibri" w:hAnsi="Calibri" w:cs="Calibri"/>
@@ -812,17 +828,6 @@
           <w:kern w:val="36"/>
           <w:szCs w:val="22"/>
         </w:rPr>
-        <w:t>Professionals</w:t>
-      </w:r>
-      <w:r>
-        <w:rPr>
-          <w:rFonts w:ascii="Calibri" w:hAnsi="Calibri" w:cs="Calibri"/>
-          <w:b/>
-          <w:i/>
-          <w:color w:val="000000"/>
-          <w:kern w:val="36"/>
-          <w:szCs w:val="22"/>
-        </w:rPr>
         <w:t xml:space="preserve">  </w:t>
       </w:r>
       <w:r>
@@ -833,7 +838,7 @@
           <w:kern w:val="36"/>
           <w:szCs w:val="22"/>
         </w:rPr>
-        <w:t>Valet</w:t>
+        <w:t>Agency</w:t>
       </w:r>
       <w:proofErr w:type="gramEnd"/>
       <w:r>
@@ -844,47 +849,17 @@
           <w:kern w:val="36"/>
           <w:szCs w:val="22"/>
         </w:rPr>
-        <w:t xml:space="preserve">, </w:t>
-      </w:r>
-      <w:r>
-        <w:rPr>
-          <w:rFonts w:ascii="Calibri" w:hAnsi="Calibri" w:cs="Calibri"/>
-          <w:i/>
-          <w:color w:val="000000"/>
-          <w:kern w:val="36"/>
-          <w:szCs w:val="22"/>
-        </w:rPr>
-        <w:t xml:space="preserve">Kansas City International Airport, </w:t>
-      </w:r>
-      <w:r>
-        <w:rPr>
-          <w:rFonts w:ascii="Calibri" w:hAnsi="Calibri" w:cs="Calibri"/>
-          <w:i/>
-          <w:color w:val="000000"/>
-          <w:kern w:val="36"/>
-          <w:szCs w:val="22"/>
-        </w:rPr>
-        <w:t>April 2018</w:t>
-      </w:r>
-      <w:r>
-        <w:rPr>
-          <w:rFonts w:ascii="Calibri" w:hAnsi="Calibri" w:cs="Calibri"/>
-          <w:i/>
-          <w:color w:val="000000"/>
-          <w:kern w:val="36"/>
-          <w:szCs w:val="22"/>
-        </w:rPr>
-        <w:t xml:space="preserve"> – </w:t>
-      </w:r>
-      <w:r>
-        <w:rPr>
-          <w:rFonts w:ascii="Calibri" w:hAnsi="Calibri" w:cs="Calibri"/>
-          <w:i/>
-          <w:color w:val="000000"/>
-          <w:kern w:val="36"/>
-          <w:szCs w:val="22"/>
-        </w:rPr>
-        <w:t>Present</w:t>
+        <w:t xml:space="preserve"> Associate</w:t>
+      </w:r>
+      <w:r>
+        <w:rPr>
+          <w:rFonts w:ascii="Calibri" w:hAnsi="Calibri" w:cs="Calibri"/>
+          <w:i/>
+          <w:color w:val="000000"/>
+          <w:kern w:val="36"/>
+          <w:szCs w:val="22"/>
+        </w:rPr>
+        <w:t>, Kansas City, MO, August 2017 – February 2018</w:t>
       </w:r>
     </w:p>
     <w:p>
@@ -902,63 +877,7 @@
           <w:color w:val="000000"/>
           <w:sz w:val="24"/>
         </w:rPr>
-        <w:t>Drive customer vehicle</w:t>
-      </w:r>
-      <w:r>
-        <w:rPr>
-          <w:rFonts w:ascii="Calibri" w:eastAsia="Times New Roman" w:hAnsi="Calibri" w:cs="Calibri"/>
-          <w:color w:val="000000"/>
-          <w:sz w:val="24"/>
-        </w:rPr>
-        <w:t>s</w:t>
-      </w:r>
-      <w:r>
-        <w:rPr>
-          <w:rFonts w:ascii="Calibri" w:eastAsia="Times New Roman" w:hAnsi="Calibri" w:cs="Calibri"/>
-          <w:color w:val="000000"/>
-          <w:sz w:val="24"/>
-        </w:rPr>
-        <w:t xml:space="preserve"> </w:t>
-      </w:r>
-      <w:r>
-        <w:rPr>
-          <w:rFonts w:ascii="Calibri" w:eastAsia="Times New Roman" w:hAnsi="Calibri" w:cs="Calibri"/>
-          <w:color w:val="000000"/>
-          <w:sz w:val="24"/>
-        </w:rPr>
-        <w:t>between</w:t>
-      </w:r>
-      <w:r>
-        <w:rPr>
-          <w:rFonts w:ascii="Calibri" w:eastAsia="Times New Roman" w:hAnsi="Calibri" w:cs="Calibri"/>
-          <w:color w:val="000000"/>
-          <w:sz w:val="24"/>
-        </w:rPr>
-        <w:t xml:space="preserve"> storage area</w:t>
-      </w:r>
-      <w:r>
-        <w:rPr>
-          <w:rFonts w:ascii="Calibri" w:eastAsia="Times New Roman" w:hAnsi="Calibri" w:cs="Calibri"/>
-          <w:color w:val="000000"/>
-          <w:sz w:val="24"/>
-        </w:rPr>
-        <w:t>s</w:t>
-      </w:r>
-      <w:r>
-        <w:rPr>
-          <w:rFonts w:ascii="Calibri" w:eastAsia="Times New Roman" w:hAnsi="Calibri" w:cs="Calibri"/>
-          <w:color w:val="000000"/>
-          <w:sz w:val="24"/>
-        </w:rPr>
-        <w:t xml:space="preserve"> with care</w:t>
-      </w:r>
-      <w:r>
-        <w:rPr>
-          <w:rFonts w:ascii="Calibri" w:eastAsia="Times New Roman" w:hAnsi="Calibri" w:cs="Calibri"/>
-          <w:color w:val="000000"/>
-          <w:sz w:val="24"/>
-        </w:rPr>
-        <w:t xml:space="preserve"> and customer service approach</w:t>
+        <w:t>Contract employee completing a variety of task as requested including processing orders for customers and rack construction</w:t>
       </w:r>
     </w:p>
     <w:p>
@@ -984,7 +903,7 @@
           <w:kern w:val="36"/>
           <w:szCs w:val="22"/>
         </w:rPr>
-        <w:t>Staffmark</w:t>
+        <w:t>Adecco</w:t>
       </w:r>
       <w:r>
         <w:rPr>
@@ -1005,7 +924,7 @@
           <w:kern w:val="36"/>
           <w:szCs w:val="22"/>
         </w:rPr>
-        <w:t>Agency</w:t>
+        <w:t>Contract</w:t>
       </w:r>
       <w:proofErr w:type="gramEnd"/>
       <w:r>
@@ -1016,17 +935,67 @@
           <w:kern w:val="36"/>
           <w:szCs w:val="22"/>
         </w:rPr>
-        <w:t xml:space="preserve"> Associate</w:t>
-      </w:r>
-      <w:r>
-        <w:rPr>
-          <w:rFonts w:ascii="Calibri" w:hAnsi="Calibri" w:cs="Calibri"/>
-          <w:i/>
-          <w:color w:val="000000"/>
-          <w:kern w:val="36"/>
-          <w:szCs w:val="22"/>
-        </w:rPr>
-        <w:t>, Kansas City, MO, August 2017 – February 2018</w:t>
+        <w:t xml:space="preserve"> Employee, Kansas City, MO</w:t>
+      </w:r>
+      <w:r>
+        <w:rPr>
+          <w:rFonts w:ascii="Calibri" w:hAnsi="Calibri" w:cs="Calibri"/>
+          <w:i/>
+          <w:color w:val="000000"/>
+          <w:kern w:val="36"/>
+          <w:szCs w:val="22"/>
+        </w:rPr>
+        <w:t xml:space="preserve">, </w:t>
+      </w:r>
+      <w:r>
+        <w:rPr>
+          <w:rFonts w:ascii="Calibri" w:hAnsi="Calibri" w:cs="Calibri"/>
+          <w:i/>
+          <w:color w:val="000000"/>
+          <w:kern w:val="36"/>
+          <w:szCs w:val="22"/>
+        </w:rPr>
+        <w:t>March</w:t>
+      </w:r>
+      <w:r>
+        <w:rPr>
+          <w:rFonts w:ascii="Calibri" w:hAnsi="Calibri" w:cs="Calibri"/>
+          <w:i/>
+          <w:color w:val="000000"/>
+          <w:kern w:val="36"/>
+          <w:szCs w:val="22"/>
+        </w:rPr>
+        <w:t xml:space="preserve"> 2017 – </w:t>
+      </w:r>
+      <w:r>
+        <w:rPr>
+          <w:rFonts w:ascii="Calibri" w:hAnsi="Calibri" w:cs="Calibri"/>
+          <w:i/>
+          <w:color w:val="000000"/>
+          <w:kern w:val="36"/>
+          <w:szCs w:val="22"/>
+        </w:rPr>
+        <w:t>August</w:t>
+      </w:r>
+      <w:r>
+        <w:rPr>
+          <w:rFonts w:ascii="Calibri" w:hAnsi="Calibri" w:cs="Calibri"/>
+          <w:i/>
+          <w:color w:val="000000"/>
+          <w:kern w:val="36"/>
+          <w:szCs w:val="22"/>
+        </w:rPr>
+        <w:t xml:space="preserve"> 201</w:t>
+      </w:r>
+      <w:r>
+        <w:rPr>
+          <w:rFonts w:ascii="Calibri" w:hAnsi="Calibri" w:cs="Calibri"/>
+          <w:i/>
+          <w:color w:val="000000"/>
+          <w:kern w:val="36"/>
+          <w:szCs w:val="22"/>
+        </w:rPr>
+        <w:t>7</w:t>
       </w:r>
     </w:p>
     <w:p>
@@ -1044,7 +1013,7 @@
           <w:color w:val="000000"/>
           <w:sz w:val="24"/>
         </w:rPr>
-        <w:t>Contract employee completing a variety of task as requested including processing orders for customers and rack construction</w:t>
+        <w:t>Assignments included: perform PIT operations in receiving department; assist AP teachers from around the nation grade student workbooks; and prepare shipments to return to vendors</w:t>
       </w:r>
     </w:p>
     <w:p>
@@ -1060,6 +1029,17 @@
           <w:szCs w:val="22"/>
         </w:rPr>
       </w:pPr>
+      <w:r>
+        <w:rPr>
+          <w:rFonts w:ascii="Calibri" w:hAnsi="Calibri" w:cs="Calibri"/>
+          <w:b/>
+          <w:i/>
+          <w:color w:val="000000"/>
+          <w:kern w:val="36"/>
+          <w:szCs w:val="22"/>
+        </w:rPr>
+        <w:t xml:space="preserve">Ford Motor </w:t>
+      </w:r>
       <w:proofErr w:type="gramStart"/>
       <w:r>
         <w:rPr>
@@ -1070,7 +1050,7 @@
           <w:kern w:val="36"/>
           <w:szCs w:val="22"/>
         </w:rPr>
-        <w:t>Adecco</w:t>
+        <w:t>Company</w:t>
       </w:r>
       <w:r>
         <w:rPr>
@@ -1091,7 +1071,7 @@
           <w:kern w:val="36"/>
           <w:szCs w:val="22"/>
         </w:rPr>
-        <w:t>Contract</w:t>
+        <w:t>Assembly</w:t>
       </w:r>
       <w:proofErr w:type="gramEnd"/>
       <w:r>
@@ -1102,16 +1082,6 @@
           <w:kern w:val="36"/>
           <w:szCs w:val="22"/>
         </w:rPr>
-        <w:t xml:space="preserve"> Employee, Kansas City, MO</w:t>
-      </w:r>
-      <w:r>
-        <w:rPr>
-          <w:rFonts w:ascii="Calibri" w:hAnsi="Calibri" w:cs="Calibri"/>
-          <w:i/>
-          <w:color w:val="000000"/>
-          <w:kern w:val="36"/>
-          <w:szCs w:val="22"/>
-        </w:rPr>
         <w:t xml:space="preserve">, </w:t>
       </w:r>
       <w:r>
@@ -1122,47 +1092,37 @@
           <w:kern w:val="36"/>
           <w:szCs w:val="22"/>
         </w:rPr>
-        <w:t>March</w:t>
-      </w:r>
-      <w:r>
-        <w:rPr>
-          <w:rFonts w:ascii="Calibri" w:hAnsi="Calibri" w:cs="Calibri"/>
-          <w:i/>
-          <w:color w:val="000000"/>
-          <w:kern w:val="36"/>
-          <w:szCs w:val="22"/>
-        </w:rPr>
-        <w:t xml:space="preserve"> 2017 – </w:t>
-      </w:r>
-      <w:r>
-        <w:rPr>
-          <w:rFonts w:ascii="Calibri" w:hAnsi="Calibri" w:cs="Calibri"/>
-          <w:i/>
-          <w:color w:val="000000"/>
-          <w:kern w:val="36"/>
-          <w:szCs w:val="22"/>
-        </w:rPr>
-        <w:t>August</w:t>
-      </w:r>
-      <w:r>
-        <w:rPr>
-          <w:rFonts w:ascii="Calibri" w:hAnsi="Calibri" w:cs="Calibri"/>
-          <w:i/>
-          <w:color w:val="000000"/>
-          <w:kern w:val="36"/>
-          <w:szCs w:val="22"/>
-        </w:rPr>
-        <w:t xml:space="preserve"> 201</w:t>
-      </w:r>
-      <w:r>
-        <w:rPr>
-          <w:rFonts w:ascii="Calibri" w:hAnsi="Calibri" w:cs="Calibri"/>
-          <w:i/>
-          <w:color w:val="000000"/>
-          <w:kern w:val="36"/>
-          <w:szCs w:val="22"/>
-        </w:rPr>
-        <w:t>7</w:t>
+        <w:t xml:space="preserve">March </w:t>
+      </w:r>
+      <w:r>
+        <w:rPr>
+          <w:rFonts w:ascii="Calibri" w:hAnsi="Calibri" w:cs="Calibri"/>
+          <w:i/>
+          <w:color w:val="000000"/>
+          <w:kern w:val="36"/>
+          <w:szCs w:val="22"/>
+        </w:rPr>
+        <w:t>2016</w:t>
+      </w:r>
+      <w:r>
+        <w:rPr>
+          <w:rFonts w:ascii="Calibri" w:hAnsi="Calibri" w:cs="Calibri"/>
+          <w:i/>
+          <w:color w:val="000000"/>
+          <w:kern w:val="36"/>
+          <w:szCs w:val="22"/>
+        </w:rPr>
+        <w:t xml:space="preserve"> – December </w:t>
+      </w:r>
+      <w:r>
+        <w:rPr>
+          <w:rFonts w:ascii="Calibri" w:hAnsi="Calibri" w:cs="Calibri"/>
+          <w:i/>
+          <w:color w:val="000000"/>
+          <w:kern w:val="36"/>
+          <w:szCs w:val="22"/>
+        </w:rPr>
+        <w:t>2016</w:t>
       </w:r>
     </w:p>
     <w:p>
@@ -1180,116 +1140,148 @@
           <w:color w:val="000000"/>
           <w:sz w:val="24"/>
         </w:rPr>
-        <w:t>Assignments included: perform PIT operations in receiving department; assist AP teachers from around the nation grade student workbooks; and prepare shipments to return to vendors</w:t>
-      </w:r>
-    </w:p>
-    <w:p>
-      <w:pPr>
-        <w:pStyle w:val="NormalWeb"/>
-        <w:spacing w:before="0" w:beforeAutospacing="0" w:after="0" w:afterAutospacing="0"/>
-        <w:ind w:right="302"/>
-        <w:rPr>
-          <w:rFonts w:ascii="Calibri" w:hAnsi="Calibri" w:cs="Calibri"/>
-          <w:i/>
-          <w:color w:val="000000"/>
-          <w:kern w:val="36"/>
-          <w:szCs w:val="22"/>
-        </w:rPr>
-      </w:pPr>
-      <w:r>
-        <w:rPr>
-          <w:rFonts w:ascii="Calibri" w:hAnsi="Calibri" w:cs="Calibri"/>
+        <w:t>A</w:t>
+      </w:r>
+      <w:r>
+        <w:rPr>
+          <w:rFonts w:ascii="Calibri" w:eastAsia="Times New Roman" w:hAnsi="Calibri" w:cs="Calibri"/>
+          <w:color w:val="000000"/>
+          <w:sz w:val="24"/>
+        </w:rPr>
+        <w:t>dded and</w:t>
+      </w:r>
+      <w:r>
+        <w:rPr>
+          <w:rFonts w:ascii="Calibri" w:eastAsia="Times New Roman" w:hAnsi="Calibri" w:cs="Calibri"/>
+          <w:color w:val="000000"/>
+          <w:sz w:val="24"/>
+        </w:rPr>
+        <w:t>/</w:t>
+      </w:r>
+      <w:r>
+        <w:rPr>
+          <w:rFonts w:ascii="Calibri" w:eastAsia="Times New Roman" w:hAnsi="Calibri" w:cs="Calibri"/>
+          <w:color w:val="000000"/>
+          <w:sz w:val="24"/>
+        </w:rPr>
+        <w:t>or modified parts onto units coming down the assembly line</w:t>
+      </w:r>
+      <w:r>
+        <w:rPr>
+          <w:rFonts w:ascii="Calibri" w:eastAsia="Times New Roman" w:hAnsi="Calibri" w:cs="Calibri"/>
+          <w:color w:val="000000"/>
+          <w:sz w:val="24"/>
+        </w:rPr>
+        <w:t xml:space="preserve">; </w:t>
+      </w:r>
+      <w:r>
+        <w:rPr>
+          <w:rFonts w:ascii="Calibri" w:eastAsia="Times New Roman" w:hAnsi="Calibri" w:cs="Calibri"/>
+          <w:color w:val="000000"/>
+          <w:sz w:val="24"/>
+        </w:rPr>
+        <w:t xml:space="preserve">performed cleaning </w:t>
+      </w:r>
+      <w:r>
+        <w:rPr>
+          <w:rFonts w:ascii="Calibri" w:eastAsia="Times New Roman" w:hAnsi="Calibri" w:cs="Calibri"/>
+          <w:color w:val="000000"/>
+          <w:sz w:val="24"/>
+        </w:rPr>
+        <w:t>duties</w:t>
+      </w:r>
+    </w:p>
+    <w:p>
+      <w:pPr>
+        <w:spacing w:before="10" w:after="10" w:line="240" w:lineRule="auto"/>
+        <w:rPr>
+          <w:sz w:val="24"/>
+          <w:szCs w:val="24"/>
+        </w:rPr>
+      </w:pPr>
+      <w:r>
+        <w:rPr>
+          <w:rFonts w:ascii="Calibri" w:eastAsia="Times New Roman" w:hAnsi="Calibri" w:cs="Calibri"/>
           <w:b/>
           <w:i/>
           <w:color w:val="000000"/>
           <w:kern w:val="36"/>
-          <w:szCs w:val="22"/>
-        </w:rPr>
-        <w:t xml:space="preserve">Ford Motor </w:t>
+          <w:sz w:val="24"/>
+        </w:rPr>
+        <w:t>Staffmark/</w:t>
       </w:r>
       <w:proofErr w:type="gramStart"/>
       <w:r>
         <w:rPr>
-          <w:rFonts w:ascii="Calibri" w:hAnsi="Calibri" w:cs="Calibri"/>
+          <w:rFonts w:ascii="Calibri" w:eastAsia="Times New Roman" w:hAnsi="Calibri" w:cs="Calibri"/>
           <w:b/>
           <w:i/>
           <w:color w:val="000000"/>
           <w:kern w:val="36"/>
-          <w:szCs w:val="22"/>
-        </w:rPr>
-        <w:t>Company</w:t>
-      </w:r>
-      <w:r>
-        <w:rPr>
-          <w:rFonts w:ascii="Calibri" w:hAnsi="Calibri" w:cs="Calibri"/>
+          <w:sz w:val="24"/>
+        </w:rPr>
+        <w:t>OHL</w:t>
+      </w:r>
+      <w:r>
+        <w:rPr>
+          <w:rFonts w:ascii="Calibri" w:eastAsia="Times New Roman" w:hAnsi="Calibri" w:cs="Calibri"/>
           <w:b/>
           <w:i/>
           <w:color w:val="000000"/>
           <w:kern w:val="36"/>
-          <w:szCs w:val="22"/>
+          <w:sz w:val="24"/>
         </w:rPr>
         <w:t xml:space="preserve">  </w:t>
       </w:r>
       <w:r>
         <w:rPr>
-          <w:rFonts w:ascii="Calibri" w:hAnsi="Calibri" w:cs="Calibri"/>
-          <w:i/>
-          <w:color w:val="000000"/>
-          <w:kern w:val="36"/>
-          <w:szCs w:val="22"/>
-        </w:rPr>
-        <w:t>Assembly</w:t>
+          <w:sz w:val="24"/>
+          <w:szCs w:val="24"/>
+        </w:rPr>
+        <w:t>Forklift</w:t>
       </w:r>
       <w:proofErr w:type="gramEnd"/>
       <w:r>
         <w:rPr>
-          <w:rFonts w:ascii="Calibri" w:hAnsi="Calibri" w:cs="Calibri"/>
-          <w:i/>
-          <w:color w:val="000000"/>
-          <w:kern w:val="36"/>
-          <w:szCs w:val="22"/>
-        </w:rPr>
-        <w:t xml:space="preserve">, </w:t>
-      </w:r>
-      <w:r>
-        <w:rPr>
-          <w:rFonts w:ascii="Calibri" w:hAnsi="Calibri" w:cs="Calibri"/>
-          <w:i/>
-          <w:color w:val="000000"/>
-          <w:kern w:val="36"/>
-          <w:szCs w:val="22"/>
-        </w:rPr>
-        <w:t xml:space="preserve">March </w:t>
-      </w:r>
-      <w:r>
-        <w:rPr>
-          <w:rFonts w:ascii="Calibri" w:hAnsi="Calibri" w:cs="Calibri"/>
-          <w:i/>
-          <w:color w:val="000000"/>
-          <w:kern w:val="36"/>
-          <w:szCs w:val="22"/>
-        </w:rPr>
-        <w:t>2016</w:t>
-      </w:r>
-      <w:r>
-        <w:rPr>
-          <w:rFonts w:ascii="Calibri" w:hAnsi="Calibri" w:cs="Calibri"/>
-          <w:i/>
-          <w:color w:val="000000"/>
-          <w:kern w:val="36"/>
-          <w:szCs w:val="22"/>
-        </w:rPr>
-        <w:t xml:space="preserve"> – December </w:t>
-      </w:r>
-      <w:r>
-        <w:rPr>
-          <w:rFonts w:ascii="Calibri" w:hAnsi="Calibri" w:cs="Calibri"/>
-          <w:i/>
-          <w:color w:val="000000"/>
-          <w:kern w:val="36"/>
-          <w:szCs w:val="22"/>
-        </w:rPr>
-        <w:t>2016</w:t>
+          <w:sz w:val="24"/>
+          <w:szCs w:val="24"/>
+        </w:rPr>
+        <w:t xml:space="preserve"> </w:t>
+      </w:r>
+      <w:r>
+        <w:rPr>
+          <w:sz w:val="24"/>
+          <w:szCs w:val="24"/>
+        </w:rPr>
+        <w:t>O</w:t>
+      </w:r>
+      <w:r>
+        <w:rPr>
+          <w:sz w:val="24"/>
+          <w:szCs w:val="24"/>
+        </w:rPr>
+        <w:t xml:space="preserve">perator, </w:t>
+      </w:r>
+      <w:r>
+        <w:rPr>
+          <w:sz w:val="24"/>
+          <w:szCs w:val="24"/>
+        </w:rPr>
+        <w:t xml:space="preserve">August </w:t>
+      </w:r>
+      <w:r>
+        <w:rPr>
+          <w:sz w:val="24"/>
+          <w:szCs w:val="24"/>
+        </w:rPr>
+        <w:t>2012</w:t>
+      </w:r>
+      <w:r>
+        <w:rPr>
+          <w:sz w:val="24"/>
+          <w:szCs w:val="24"/>
+        </w:rPr>
+        <w:t xml:space="preserve"> – March 2016</w:t>
       </w:r>
     </w:p>
     <w:p>
@@ -1307,165 +1299,6 @@
           <w:color w:val="000000"/>
           <w:sz w:val="24"/>
         </w:rPr>
-        <w:t>A</w:t>
-      </w:r>
-      <w:r>
-        <w:rPr>
-          <w:rFonts w:ascii="Calibri" w:eastAsia="Times New Roman" w:hAnsi="Calibri" w:cs="Calibri"/>
-          <w:color w:val="000000"/>
-          <w:sz w:val="24"/>
-        </w:rPr>
-        <w:t>dded and</w:t>
-      </w:r>
-      <w:r>
-        <w:rPr>
-          <w:rFonts w:ascii="Calibri" w:eastAsia="Times New Roman" w:hAnsi="Calibri" w:cs="Calibri"/>
-          <w:color w:val="000000"/>
-          <w:sz w:val="24"/>
-        </w:rPr>
-        <w:t>/</w:t>
-      </w:r>
-      <w:r>
-        <w:rPr>
-          <w:rFonts w:ascii="Calibri" w:eastAsia="Times New Roman" w:hAnsi="Calibri" w:cs="Calibri"/>
-          <w:color w:val="000000"/>
-          <w:sz w:val="24"/>
-        </w:rPr>
-        <w:t>or modified parts onto units coming down the assembly line</w:t>
-      </w:r>
-      <w:r>
-        <w:rPr>
-          <w:rFonts w:ascii="Calibri" w:eastAsia="Times New Roman" w:hAnsi="Calibri" w:cs="Calibri"/>
-          <w:color w:val="000000"/>
-          <w:sz w:val="24"/>
-        </w:rPr>
-        <w:t xml:space="preserve">; </w:t>
-      </w:r>
-      <w:r>
-        <w:rPr>
-          <w:rFonts w:ascii="Calibri" w:eastAsia="Times New Roman" w:hAnsi="Calibri" w:cs="Calibri"/>
-          <w:color w:val="000000"/>
-          <w:sz w:val="24"/>
-        </w:rPr>
-        <w:t xml:space="preserve">performed cleaning </w:t>
-      </w:r>
-      <w:r>
-        <w:rPr>
-          <w:rFonts w:ascii="Calibri" w:eastAsia="Times New Roman" w:hAnsi="Calibri" w:cs="Calibri"/>
-          <w:color w:val="000000"/>
-          <w:sz w:val="24"/>
-        </w:rPr>
-        <w:t>duties</w:t>
-      </w:r>
-    </w:p>
-    <w:p>
-      <w:pPr>
-        <w:spacing w:before="10" w:after="10" w:line="240" w:lineRule="auto"/>
-        <w:rPr>
-          <w:sz w:val="24"/>
-          <w:szCs w:val="24"/>
-        </w:rPr>
-      </w:pPr>
-      <w:r>
-        <w:rPr>
-          <w:rFonts w:ascii="Calibri" w:eastAsia="Times New Roman" w:hAnsi="Calibri" w:cs="Calibri"/>
-          <w:b/>
-          <w:i/>
-          <w:color w:val="000000"/>
-          <w:kern w:val="36"/>
-          <w:sz w:val="24"/>
-        </w:rPr>
-        <w:t>Staffmark/</w:t>
-      </w:r>
-      <w:proofErr w:type="gramStart"/>
-      <w:r>
-        <w:rPr>
-          <w:rFonts w:ascii="Calibri" w:eastAsia="Times New Roman" w:hAnsi="Calibri" w:cs="Calibri"/>
-          <w:b/>
-          <w:i/>
-          <w:color w:val="000000"/>
-          <w:kern w:val="36"/>
-          <w:sz w:val="24"/>
-        </w:rPr>
-        <w:t>OHL</w:t>
-      </w:r>
-      <w:r>
-        <w:rPr>
-          <w:rFonts w:ascii="Calibri" w:eastAsia="Times New Roman" w:hAnsi="Calibri" w:cs="Calibri"/>
-          <w:b/>
-          <w:i/>
-          <w:color w:val="000000"/>
-          <w:kern w:val="36"/>
-          <w:sz w:val="24"/>
-        </w:rPr>
-        <w:t xml:space="preserve">  </w:t>
-      </w:r>
-      <w:r>
-        <w:rPr>
-          <w:sz w:val="24"/>
-          <w:szCs w:val="24"/>
-        </w:rPr>
-        <w:t>Forklift</w:t>
-      </w:r>
-      <w:proofErr w:type="gramEnd"/>
-      <w:r>
-        <w:rPr>
-          <w:sz w:val="24"/>
-          <w:szCs w:val="24"/>
-        </w:rPr>
-        <w:t xml:space="preserve"> </w:t>
-      </w:r>
-      <w:r>
-        <w:rPr>
-          <w:sz w:val="24"/>
-          <w:szCs w:val="24"/>
-        </w:rPr>
-        <w:t>O</w:t>
-      </w:r>
-      <w:r>
-        <w:rPr>
-          <w:sz w:val="24"/>
-          <w:szCs w:val="24"/>
-        </w:rPr>
-        <w:t xml:space="preserve">perator, </w:t>
-      </w:r>
-      <w:r>
-        <w:rPr>
-          <w:sz w:val="24"/>
-          <w:szCs w:val="24"/>
-        </w:rPr>
-        <w:t xml:space="preserve">August </w:t>
-      </w:r>
-      <w:r>
-        <w:rPr>
-          <w:sz w:val="24"/>
-          <w:szCs w:val="24"/>
-        </w:rPr>
-        <w:t>2012</w:t>
-      </w:r>
-      <w:r>
-        <w:rPr>
-          <w:sz w:val="24"/>
-          <w:szCs w:val="24"/>
-        </w:rPr>
-        <w:t xml:space="preserve"> – March 2016</w:t>
-      </w:r>
-    </w:p>
-    <w:p>
-      <w:pPr>
-        <w:spacing w:after="120" w:line="240" w:lineRule="auto"/>
-        <w:rPr>
-          <w:rFonts w:ascii="Calibri" w:eastAsia="Times New Roman" w:hAnsi="Calibri" w:cs="Calibri"/>
-          <w:color w:val="000000"/>
-          <w:sz w:val="24"/>
-        </w:rPr>
-      </w:pPr>
-      <w:r>
-        <w:rPr>
-          <w:rFonts w:ascii="Calibri" w:eastAsia="Times New Roman" w:hAnsi="Calibri" w:cs="Calibri"/>
-          <w:color w:val="000000"/>
-          <w:sz w:val="24"/>
-        </w:rPr>
         <w:t>U</w:t>
       </w:r>
       <w:r>
@@ -1514,17 +1347,7 @@
           <w:color w:val="000000"/>
           <w:sz w:val="24"/>
         </w:rPr>
-        <w:t>e; driver check-in / check-out duties and lead-type</w:t>
-      </w:r>
-      <w:bookmarkStart w:id="1" w:name="_GoBack"/>
-      <w:bookmarkEnd w:id="1"/>
-      <w:r>
-        <w:rPr>
-          <w:rFonts w:ascii="Calibri" w:eastAsia="Times New Roman" w:hAnsi="Calibri" w:cs="Calibri"/>
-          <w:color w:val="000000"/>
-          <w:sz w:val="24"/>
-        </w:rPr>
-        <w:t xml:space="preserve"> </w:t>
+        <w:t xml:space="preserve">e; driver check-in / check-out duties and lead-type </w:t>
       </w:r>
       <w:r>
         <w:rPr>

</xml_diff>

<commit_message>
Slight revisions to the resume file.
</commit_message>
<xml_diff>
--- a/excontent/CCresJ2018.docx
+++ b/excontent/CCresJ2018.docx
@@ -139,8 +139,54 @@
           <w:sz w:val="24"/>
           <w:szCs w:val="24"/>
         </w:rPr>
-        <w:t>https://github.com/MrChido</w:t>
-      </w:r>
+        <w:t>https://</w:t>
+      </w:r>
+      <w:ins w:id="0" w:author="Caleb Campbell" w:date="2018-08-04T07:08:00Z">
+        <w:r>
+          <w:rPr>
+            <w:rStyle w:val="Hyperlink"/>
+            <w:rFonts w:eastAsia="Times New Roman" w:cstheme="minorHAnsi"/>
+            <w:bCs/>
+            <w:sz w:val="24"/>
+            <w:szCs w:val="24"/>
+          </w:rPr>
+          <w:t>mrchido.</w:t>
+        </w:r>
+      </w:ins>
+      <w:r>
+        <w:rPr>
+          <w:rStyle w:val="Hyperlink"/>
+          <w:rFonts w:eastAsia="Times New Roman" w:cstheme="minorHAnsi"/>
+          <w:bCs/>
+          <w:sz w:val="24"/>
+          <w:szCs w:val="24"/>
+        </w:rPr>
+        <w:t>github.</w:t>
+      </w:r>
+      <w:del w:id="1" w:author="Caleb Campbell" w:date="2018-08-04T07:08:00Z">
+        <w:r>
+          <w:rPr>
+            <w:rStyle w:val="Hyperlink"/>
+            <w:rFonts w:eastAsia="Times New Roman" w:cstheme="minorHAnsi"/>
+            <w:bCs/>
+            <w:sz w:val="24"/>
+            <w:szCs w:val="24"/>
+          </w:rPr>
+          <w:delText>com/MrChido</w:delText>
+        </w:r>
+      </w:del>
+      <w:ins w:id="2" w:author="Caleb Campbell" w:date="2018-08-04T07:08:00Z">
+        <w:r>
+          <w:rPr>
+            <w:rStyle w:val="Hyperlink"/>
+            <w:rFonts w:eastAsia="Times New Roman" w:cstheme="minorHAnsi"/>
+            <w:bCs/>
+            <w:sz w:val="24"/>
+            <w:szCs w:val="24"/>
+          </w:rPr>
+          <w:t>io/html-portfolio</w:t>
+        </w:r>
+      </w:ins>
     </w:p>
     <w:p>
       <w:pPr>
@@ -369,7 +415,7 @@
           <w:szCs w:val="22"/>
         </w:rPr>
       </w:pPr>
-      <w:bookmarkStart w:id="0" w:name="_Hlk517774277"/>
+      <w:bookmarkStart w:id="3" w:name="_Hlk517774277"/>
       <w:r>
         <w:rPr>
           <w:rFonts w:ascii="Calibri" w:hAnsi="Calibri" w:cs="Calibri"/>
@@ -429,8 +475,37 @@
           <w:kern w:val="36"/>
           <w:szCs w:val="22"/>
         </w:rPr>
-        <w:t>Build an application in one language (JavaScript) using React Native and compile applications to their native languages</w:t>
-      </w:r>
+        <w:t>Build an application in one language (</w:t>
+      </w:r>
+      <w:r>
+        <w:rPr>
+          <w:rFonts w:ascii="Calibri" w:hAnsi="Calibri" w:cs="Calibri"/>
+          <w:color w:val="000000"/>
+          <w:kern w:val="36"/>
+          <w:szCs w:val="22"/>
+        </w:rPr>
+        <w:t>HTML</w:t>
+      </w:r>
+      <w:r>
+        <w:rPr>
+          <w:rFonts w:ascii="Calibri" w:hAnsi="Calibri" w:cs="Calibri"/>
+          <w:color w:val="000000"/>
+          <w:kern w:val="36"/>
+          <w:szCs w:val="22"/>
+        </w:rPr>
+        <w:t>)</w:t>
+      </w:r>
+      <w:r>
+        <w:rPr>
+          <w:rFonts w:ascii="Calibri" w:hAnsi="Calibri" w:cs="Calibri"/>
+          <w:color w:val="000000"/>
+          <w:kern w:val="36"/>
+          <w:szCs w:val="22"/>
+        </w:rPr>
+        <w:t>, then used React Native to replicate it into a mobile-friendly version</w:t>
+      </w:r>
+      <w:bookmarkStart w:id="4" w:name="_GoBack"/>
+      <w:bookmarkEnd w:id="4"/>
     </w:p>
     <w:p>
       <w:pPr>
@@ -484,7 +559,7 @@
         <w:t>Enhance personal effectiveness skills including integrity, self-leadership, communication, working in teams, goal setting, and career management</w:t>
       </w:r>
     </w:p>
-    <w:bookmarkEnd w:id="0"/>
+    <w:bookmarkEnd w:id="3"/>
     <w:p>
       <w:pPr>
         <w:pStyle w:val="NormalWeb"/>
@@ -605,8 +680,6 @@
           <w:szCs w:val="24"/>
         </w:rPr>
       </w:pPr>
-      <w:bookmarkStart w:id="1" w:name="_GoBack"/>
-      <w:bookmarkEnd w:id="1"/>
       <w:r>
         <w:rPr>
           <w:rFonts w:ascii="Calibri" w:eastAsia="Times New Roman" w:hAnsi="Calibri" w:cs="Calibri"/>
@@ -2081,6 +2154,46 @@
       <w:contextualSpacing/>
     </w:pPr>
   </w:style>
+  <w:style w:type="paragraph" w:styleId="Revision">
+    <w:name w:val="Revision"/>
+    <w:hidden/>
+    <w:uiPriority w:val="99"/>
+    <w:semiHidden/>
+    <w:rsid w:val="00991383"/>
+    <w:pPr>
+      <w:spacing w:after="0" w:line="240" w:lineRule="auto"/>
+    </w:pPr>
+  </w:style>
+  <w:style w:type="paragraph" w:styleId="BalloonText">
+    <w:name w:val="Balloon Text"/>
+    <w:basedOn w:val="Normal"/>
+    <w:link w:val="BalloonTextChar"/>
+    <w:uiPriority w:val="99"/>
+    <w:semiHidden/>
+    <w:unhideWhenUsed/>
+    <w:rsid w:val="00991383"/>
+    <w:pPr>
+      <w:spacing w:after="0" w:line="240" w:lineRule="auto"/>
+    </w:pPr>
+    <w:rPr>
+      <w:rFonts w:ascii="Segoe UI" w:hAnsi="Segoe UI" w:cs="Segoe UI"/>
+      <w:sz w:val="18"/>
+      <w:szCs w:val="18"/>
+    </w:rPr>
+  </w:style>
+  <w:style w:type="character" w:customStyle="1" w:styleId="BalloonTextChar">
+    <w:name w:val="Balloon Text Char"/>
+    <w:basedOn w:val="DefaultParagraphFont"/>
+    <w:link w:val="BalloonText"/>
+    <w:uiPriority w:val="99"/>
+    <w:semiHidden/>
+    <w:rsid w:val="00991383"/>
+    <w:rPr>
+      <w:rFonts w:ascii="Segoe UI" w:hAnsi="Segoe UI" w:cs="Segoe UI"/>
+      <w:sz w:val="18"/>
+      <w:szCs w:val="18"/>
+    </w:rPr>
+  </w:style>
 </w:styles>
 </file>
 

</xml_diff>

<commit_message>
Revisions to the resume 8/15/18
</commit_message>
<xml_diff>
--- a/excontent/CCresJ2018.docx
+++ b/excontent/CCresJ2018.docx
@@ -120,15 +120,99 @@
     </w:p>
     <w:p>
       <w:pPr>
+        <w:spacing w:after="120" w:line="240" w:lineRule="auto"/>
+        <w:ind w:left="-15" w:hanging="14"/>
+        <w:rPr>
+          <w:rFonts w:eastAsia="Times New Roman" w:cstheme="minorHAnsi"/>
+          <w:b/>
+          <w:bCs/>
+          <w:kern w:val="36"/>
+          <w:sz w:val="28"/>
+          <w:szCs w:val="24"/>
+        </w:rPr>
+      </w:pPr>
+      <w:r>
+        <w:rPr>
+          <w:rFonts w:eastAsia="Times New Roman" w:cstheme="minorHAnsi"/>
+          <w:b/>
+          <w:bCs/>
+          <w:color w:val="000000"/>
+          <w:kern w:val="36"/>
+          <w:sz w:val="28"/>
+          <w:szCs w:val="24"/>
+        </w:rPr>
+        <w:t xml:space="preserve">PROFESSIONAL </w:t>
+      </w:r>
+      <w:r>
+        <w:rPr>
+          <w:rFonts w:eastAsia="Times New Roman" w:cstheme="minorHAnsi"/>
+          <w:b/>
+          <w:bCs/>
+          <w:color w:val="000000"/>
+          <w:kern w:val="36"/>
+          <w:sz w:val="28"/>
+          <w:szCs w:val="24"/>
+        </w:rPr>
+        <w:t>SUMMARY</w:t>
+      </w:r>
+    </w:p>
+    <w:p>
+      <w:pPr>
+        <w:spacing w:after="120" w:line="240" w:lineRule="auto"/>
+        <w:ind w:left="-15" w:hanging="14"/>
+        <w:outlineLvl w:val="0"/>
+        <w:rPr>
+          <w:rFonts w:eastAsia="Times New Roman" w:cstheme="minorHAnsi"/>
+          <w:color w:val="000000"/>
+          <w:kern w:val="36"/>
+          <w:sz w:val="24"/>
+        </w:rPr>
+      </w:pPr>
+      <w:r>
+        <w:rPr>
+          <w:rFonts w:eastAsia="Times New Roman" w:cstheme="minorHAnsi"/>
+          <w:color w:val="000000"/>
+          <w:kern w:val="36"/>
+          <w:sz w:val="24"/>
+        </w:rPr>
+        <w:t>Proficient in computers and computer applications, I am an adaptable, trainable, team player who can also lead group projects. I have strong attention to detail and I take my time to get things done right the first time, every time. I am looking for an opportunity to use my passion for technology to help my company be successful.</w:t>
+      </w:r>
+    </w:p>
+    <w:p>
+      <w:pPr>
+        <w:spacing w:after="120" w:line="240" w:lineRule="auto"/>
+        <w:outlineLvl w:val="0"/>
+        <w:rPr>
+          <w:rFonts w:eastAsia="Times New Roman" w:cstheme="minorHAnsi"/>
+          <w:b/>
+          <w:color w:val="000000"/>
+          <w:kern w:val="36"/>
+          <w:sz w:val="28"/>
+          <w:szCs w:val="28"/>
+        </w:rPr>
+      </w:pPr>
+      <w:r>
+        <w:rPr>
+          <w:rFonts w:eastAsia="Times New Roman" w:cstheme="minorHAnsi"/>
+          <w:b/>
+          <w:color w:val="000000"/>
+          <w:kern w:val="36"/>
+          <w:sz w:val="28"/>
+          <w:szCs w:val="28"/>
+        </w:rPr>
+        <w:t>Electronic Resume</w:t>
+      </w:r>
+    </w:p>
+    <w:p>
+      <w:pPr>
         <w:spacing w:after="240" w:line="240" w:lineRule="auto"/>
-        <w:jc w:val="center"/>
         <w:outlineLvl w:val="0"/>
         <w:rPr>
           <w:rStyle w:val="Hyperlink"/>
           <w:rFonts w:eastAsia="Times New Roman" w:cstheme="minorHAnsi"/>
           <w:bCs/>
-          <w:sz w:val="24"/>
-          <w:szCs w:val="24"/>
+          <w:sz w:val="28"/>
+          <w:szCs w:val="28"/>
         </w:rPr>
       </w:pPr>
       <w:r>
@@ -136,8 +220,8 @@
           <w:rStyle w:val="Hyperlink"/>
           <w:rFonts w:eastAsia="Times New Roman" w:cstheme="minorHAnsi"/>
           <w:bCs/>
-          <w:sz w:val="24"/>
-          <w:szCs w:val="24"/>
+          <w:sz w:val="28"/>
+          <w:szCs w:val="28"/>
         </w:rPr>
         <w:t>https://</w:t>
       </w:r>
@@ -147,8 +231,8 @@
             <w:rStyle w:val="Hyperlink"/>
             <w:rFonts w:eastAsia="Times New Roman" w:cstheme="minorHAnsi"/>
             <w:bCs/>
-            <w:sz w:val="24"/>
-            <w:szCs w:val="24"/>
+            <w:sz w:val="28"/>
+            <w:szCs w:val="28"/>
           </w:rPr>
           <w:t>mrchido.</w:t>
         </w:r>
@@ -158,8 +242,8 @@
           <w:rStyle w:val="Hyperlink"/>
           <w:rFonts w:eastAsia="Times New Roman" w:cstheme="minorHAnsi"/>
           <w:bCs/>
-          <w:sz w:val="24"/>
-          <w:szCs w:val="24"/>
+          <w:sz w:val="28"/>
+          <w:szCs w:val="28"/>
         </w:rPr>
         <w:t>github.</w:t>
       </w:r>
@@ -169,8 +253,8 @@
             <w:rStyle w:val="Hyperlink"/>
             <w:rFonts w:eastAsia="Times New Roman" w:cstheme="minorHAnsi"/>
             <w:bCs/>
-            <w:sz w:val="24"/>
-            <w:szCs w:val="24"/>
+            <w:sz w:val="28"/>
+            <w:szCs w:val="28"/>
           </w:rPr>
           <w:delText>com/MrChido</w:delText>
         </w:r>
@@ -181,8 +265,8 @@
             <w:rStyle w:val="Hyperlink"/>
             <w:rFonts w:eastAsia="Times New Roman" w:cstheme="minorHAnsi"/>
             <w:bCs/>
-            <w:sz w:val="24"/>
-            <w:szCs w:val="24"/>
+            <w:sz w:val="28"/>
+            <w:szCs w:val="28"/>
           </w:rPr>
           <w:t>io/html-portfolio</w:t>
         </w:r>
@@ -193,66 +277,6 @@
         <w:spacing w:after="120" w:line="240" w:lineRule="auto"/>
         <w:ind w:left="-15" w:hanging="14"/>
         <w:rPr>
-          <w:rFonts w:eastAsia="Times New Roman" w:cstheme="minorHAnsi"/>
-          <w:b/>
-          <w:bCs/>
-          <w:kern w:val="36"/>
-          <w:sz w:val="28"/>
-          <w:szCs w:val="24"/>
-        </w:rPr>
-      </w:pPr>
-      <w:r>
-        <w:rPr>
-          <w:rFonts w:eastAsia="Times New Roman" w:cstheme="minorHAnsi"/>
-          <w:b/>
-          <w:bCs/>
-          <w:color w:val="000000"/>
-          <w:kern w:val="36"/>
-          <w:sz w:val="28"/>
-          <w:szCs w:val="24"/>
-        </w:rPr>
-        <w:t xml:space="preserve">PROFESSIONAL </w:t>
-      </w:r>
-      <w:r>
-        <w:rPr>
-          <w:rFonts w:eastAsia="Times New Roman" w:cstheme="minorHAnsi"/>
-          <w:b/>
-          <w:bCs/>
-          <w:color w:val="000000"/>
-          <w:kern w:val="36"/>
-          <w:sz w:val="28"/>
-          <w:szCs w:val="24"/>
-        </w:rPr>
-        <w:t>SUMMARY</w:t>
-      </w:r>
-    </w:p>
-    <w:p>
-      <w:pPr>
-        <w:spacing w:after="120" w:line="240" w:lineRule="auto"/>
-        <w:ind w:left="-15" w:hanging="14"/>
-        <w:outlineLvl w:val="0"/>
-        <w:rPr>
-          <w:rFonts w:eastAsia="Times New Roman" w:cstheme="minorHAnsi"/>
-          <w:color w:val="000000"/>
-          <w:kern w:val="36"/>
-          <w:sz w:val="24"/>
-        </w:rPr>
-      </w:pPr>
-      <w:r>
-        <w:rPr>
-          <w:rFonts w:eastAsia="Times New Roman" w:cstheme="minorHAnsi"/>
-          <w:color w:val="000000"/>
-          <w:kern w:val="36"/>
-          <w:sz w:val="24"/>
-        </w:rPr>
-        <w:t>Proficient in computers and computer applications, I am an adaptable, trainable, team player who can also lead group projects. I have strong attention to detail and I take my time to get things done right the first time, every time. I am looking for an opportunity to use my passion for technology to help my company be successful.</w:t>
-      </w:r>
-    </w:p>
-    <w:p>
-      <w:pPr>
-        <w:spacing w:after="120" w:line="240" w:lineRule="auto"/>
-        <w:ind w:left="-15" w:hanging="14"/>
-        <w:rPr>
           <w:rFonts w:ascii="Times New Roman" w:eastAsia="Times New Roman" w:hAnsi="Times New Roman" w:cs="Times New Roman"/>
           <w:sz w:val="28"/>
           <w:szCs w:val="24"/>
@@ -400,7 +424,16 @@
           <w:kern w:val="36"/>
           <w:szCs w:val="22"/>
         </w:rPr>
-        <w:t xml:space="preserve">Modern Application Development Certificate  </w:t>
+        <w:t xml:space="preserve">Modern Application Development Certificate </w:t>
+      </w:r>
+      <w:r>
+        <w:rPr>
+          <w:rFonts w:ascii="Calibri" w:hAnsi="Calibri" w:cs="Calibri"/>
+          <w:color w:val="000000"/>
+          <w:kern w:val="36"/>
+          <w:szCs w:val="22"/>
+        </w:rPr>
+        <w:t>-- Earned</w:t>
       </w:r>
     </w:p>
     <w:p>
@@ -504,8 +537,6 @@
         </w:rPr>
         <w:t>, then used React Native to replicate it into a mobile-friendly version</w:t>
       </w:r>
-      <w:bookmarkStart w:id="4" w:name="_GoBack"/>
-      <w:bookmarkEnd w:id="4"/>
     </w:p>
     <w:p>
       <w:pPr>
@@ -669,6 +700,17 @@
         </w:rPr>
         <w:t>Six Sigma Green Belt Certification</w:t>
       </w:r>
+      <w:r>
+        <w:rPr>
+          <w:rFonts w:ascii="Calibri" w:hAnsi="Calibri" w:cs="Calibri"/>
+          <w:color w:val="000000"/>
+          <w:kern w:val="36"/>
+          <w:szCs w:val="22"/>
+        </w:rPr>
+        <w:t xml:space="preserve"> -- Earned</w:t>
+      </w:r>
+      <w:bookmarkStart w:id="4" w:name="_GoBack"/>
+      <w:bookmarkEnd w:id="4"/>
     </w:p>
     <w:p>
       <w:pPr>
@@ -1676,6 +1718,14 @@
     <w:abstractNumId w:val="1"/>
   </w:num>
 </w:numbering>
+</file>
+
+<file path=word/people.xml><?xml version="1.0" encoding="utf-8"?>
+<w15:people xmlns:wpc="http://schemas.microsoft.com/office/word/2010/wordprocessingCanvas" xmlns:cx="http://schemas.microsoft.com/office/drawing/2014/chartex" xmlns:cx1="http://schemas.microsoft.com/office/drawing/2015/9/8/chartex" xmlns:cx2="http://schemas.microsoft.com/office/drawing/2015/10/21/chartex" xmlns:cx3="http://schemas.microsoft.com/office/drawing/2016/5/9/chartex" xmlns:cx4="http://schemas.microsoft.com/office/drawing/2016/5/10/chartex" xmlns:cx5="http://schemas.microsoft.com/office/drawing/2016/5/11/chartex" xmlns:cx6="http://schemas.microsoft.com/office/drawing/2016/5/12/chartex" xmlns:cx7="http://schemas.microsoft.com/office/drawing/2016/5/13/chartex" xmlns:cx8="http://schemas.microsoft.com/office/drawing/2016/5/14/chartex" xmlns:mc="http://schemas.openxmlformats.org/markup-compatibility/2006" xmlns:aink="http://schemas.microsoft.com/office/drawing/2016/ink" xmlns:am3d="http://schemas.microsoft.com/office/drawing/2017/model3d" xmlns:o="urn:schemas-microsoft-com:office:office" xmlns:r="http://schemas.openxmlformats.org/officeDocument/2006/relationships" xmlns:m="http://schemas.openxmlformats.org/officeDocument/2006/math" xmlns:v="urn:schemas-microsoft-com:vml" xmlns:wp14="http://schemas.microsoft.com/office/word/2010/wordprocessingDrawing" xmlns:wp="http://schemas.openxmlformats.org/drawingml/2006/wordprocessingDrawing" xmlns:w10="urn:schemas-microsoft-com:office:word" xmlns:w="http://schemas.openxmlformats.org/wordprocessingml/2006/main" xmlns:w14="http://schemas.microsoft.com/office/word/2010/wordml" xmlns:w15="http://schemas.microsoft.com/office/word/2012/wordml" xmlns:w16cid="http://schemas.microsoft.com/office/word/2016/wordml/cid" xmlns:w16se="http://schemas.microsoft.com/office/word/2015/wordml/symex" xmlns:wpg="http://schemas.microsoft.com/office/word/2010/wordprocessingGroup" xmlns:wpi="http://schemas.microsoft.com/office/word/2010/wordprocessingInk" xmlns:wne="http://schemas.microsoft.com/office/word/2006/wordml" xmlns:wps="http://schemas.microsoft.com/office/word/2010/wordprocessingShape" mc:Ignorable="w14 w15 w16se w16cid wp14">
+  <w15:person w15:author="Caleb Campbell">
+    <w15:presenceInfo w15:providerId="Windows Live" w15:userId="4498fa3873ed52c1"/>
+  </w15:person>
+</w15:people>
 </file>
 
 <file path=word/styles.xml><?xml version="1.0" encoding="utf-8"?>

</xml_diff>

<commit_message>
changes to the github link.
</commit_message>
<xml_diff>
--- a/excontent/CCresJ2018.docx
+++ b/excontent/CCresJ2018.docx
@@ -268,9 +268,21 @@
             <w:sz w:val="28"/>
             <w:szCs w:val="28"/>
           </w:rPr>
-          <w:t>io/html-portfolio</w:t>
+          <w:t>io/</w:t>
         </w:r>
       </w:ins>
+      <w:r>
+        <w:rPr>
+          <w:rStyle w:val="Hyperlink"/>
+          <w:rFonts w:eastAsia="Times New Roman" w:cstheme="minorHAnsi"/>
+          <w:bCs/>
+          <w:sz w:val="28"/>
+          <w:szCs w:val="28"/>
+        </w:rPr>
+        <w:t>HTML-Portfolio</w:t>
+      </w:r>
+      <w:bookmarkStart w:id="3" w:name="_GoBack"/>
+      <w:bookmarkEnd w:id="3"/>
     </w:p>
     <w:p>
       <w:pPr>
@@ -448,7 +460,7 @@
           <w:szCs w:val="22"/>
         </w:rPr>
       </w:pPr>
-      <w:bookmarkStart w:id="3" w:name="_Hlk517774277"/>
+      <w:bookmarkStart w:id="4" w:name="_Hlk517774277"/>
       <w:r>
         <w:rPr>
           <w:rFonts w:ascii="Calibri" w:hAnsi="Calibri" w:cs="Calibri"/>
@@ -590,7 +602,7 @@
         <w:t>Enhance personal effectiveness skills including integrity, self-leadership, communication, working in teams, goal setting, and career management</w:t>
       </w:r>
     </w:p>
-    <w:bookmarkEnd w:id="3"/>
+    <w:bookmarkEnd w:id="4"/>
     <w:p>
       <w:pPr>
         <w:pStyle w:val="NormalWeb"/>
@@ -709,8 +721,6 @@
         </w:rPr>
         <w:t xml:space="preserve"> -- Earned</w:t>
       </w:r>
-      <w:bookmarkStart w:id="4" w:name="_GoBack"/>
-      <w:bookmarkEnd w:id="4"/>
     </w:p>
     <w:p>
       <w:pPr>

</xml_diff>